<commit_message>
se añaden nuevos ministros
</commit_message>
<xml_diff>
--- a/files/2020_02_12.docx
+++ b/files/2020_02_12.docx
@@ -2012,17 +2012,6 @@
           <w:rtl w:val="0"/>
         </w:rPr>
         <w:t xml:space="preserve">¿Qué medidas va a adoptar el Gobierno para satisfacer las legítimas reivindicaciones del mundo rural español?</w:t>
-      </w:r>
-    </w:p>
-    <w:p>
-      <w:pPr>
-        <w:rPr/>
-      </w:pPr>
-      <w:r>
-        <w:rPr>
-          <w:rtl w:val="0"/>
-        </w:rPr>
-        <w:t xml:space="preserve">###</w:t>
       </w:r>
     </w:p>
     <w:p>

</xml_diff>